<commit_message>
Update MidTermReport MAJOR v4.docx
Updated Acknowledgements
</commit_message>
<xml_diff>
--- a/MidTermReport MAJOR v4.docx
+++ b/MidTermReport MAJOR v4.docx
@@ -329,19 +329,15 @@
         <w:jc w:val="both"/>
         <w:rPr>
           <w:szCs w:val="24"/>
+          <w:lang w:val="en-US"/>
         </w:rPr>
       </w:pPr>
       <w:r>
         <w:rPr>
           <w:szCs w:val="24"/>
-        </w:rPr>
-        <w:t>We would like to express our gratitud</w:t>
-      </w:r>
-      <w:r>
-        <w:rPr>
-          <w:szCs w:val="24"/>
-        </w:rPr>
-        <w:t>e to the Department of Electronics and Computer Engineering of the Institute of Engineering, Pulchowk Campus for providing a platform for exchanging knowledge and develop one’s personal creativity. All guidance and resources provided by the college has been crucial in our vision that we present today. By assigning a major project as part of the fulfilment of the Bachelors’ Degree in Computer Engineering, it has develop technical skills and convey the necessities in handling real life projects in the future.</w:t>
+          <w:lang w:val="en-US"/>
+        </w:rPr>
+        <w:t>We would like to express our gratitude to the Department of Electronics and Computer Engineering of the Institute of Engineering, Pulchowk Campus for providing a platform for exchanging knowledge and developing one’s personal creativity. All guidance and resources provided by the college has been crucial in our vision that we present today. By assigning a major project as part of the fulfilment of the Bachelors’ Degree in Computer Engineering, the Department has helped us develop technical skills and convey the necessities in handling real life projects in the future.</w:t>
       </w:r>
     </w:p>
     <w:p>
@@ -350,17 +346,20 @@
         <w:jc w:val="both"/>
         <w:rPr>
           <w:szCs w:val="24"/>
+          <w:lang w:val="en-US"/>
         </w:rPr>
       </w:pPr>
       <w:r>
         <w:rPr>
           <w:szCs w:val="24"/>
+          <w:lang w:val="en-US"/>
         </w:rPr>
         <w:t>We are indebted to Dr Jyoti Tandukar for being our supervisor and guiding us towards a feasible project roadmap. His guidance, experiences and expertise have been a boon for our group and crucial in developing our project to the stage it has reached. We would also like to extend our gratitude to the staff of Alternative Technology who have supported us throughout our project timeline.</w:t>
       </w:r>
     </w:p>
     <w:p>
       <w:pPr>
+        <w:spacing w:line="360" w:lineRule="auto"/>
         <w:jc w:val="both"/>
         <w:rPr>
           <w:szCs w:val="24"/>
@@ -372,20 +371,22 @@
         </w:rPr>
         <w:br w:type="page"/>
       </w:r>
+      <w:bookmarkStart w:id="2" w:name="_GoBack"/>
+      <w:bookmarkEnd w:id="2"/>
     </w:p>
     <w:p>
       <w:pPr>
         <w:pStyle w:val="Heading1"/>
         <w:jc w:val="both"/>
       </w:pPr>
-      <w:bookmarkStart w:id="2" w:name="_Toc34310240"/>
-      <w:bookmarkStart w:id="3" w:name="_Toc34511097"/>
+      <w:bookmarkStart w:id="3" w:name="_Toc34310240"/>
+      <w:bookmarkStart w:id="4" w:name="_Toc34511097"/>
       <w:r>
         <w:lastRenderedPageBreak/>
         <w:t>Abstract</w:t>
       </w:r>
-      <w:bookmarkEnd w:id="2"/>
       <w:bookmarkEnd w:id="3"/>
+      <w:bookmarkEnd w:id="4"/>
     </w:p>
     <w:p>
       <w:pPr>
@@ -1556,19 +1557,18 @@
       <w:r>
         <w:br w:type="page"/>
       </w:r>
-      <w:bookmarkStart w:id="4" w:name="_Toc34511098"/>
+      <w:bookmarkStart w:id="5" w:name="_Toc34511098"/>
       <w:r>
         <w:lastRenderedPageBreak/>
         <w:t>List of Figures</w:t>
       </w:r>
-      <w:bookmarkEnd w:id="4"/>
+      <w:bookmarkEnd w:id="5"/>
     </w:p>
     <w:p>
       <w:pPr>
         <w:jc w:val="both"/>
       </w:pPr>
     </w:p>
-    <w:bookmarkStart w:id="5" w:name="_GoBack"/>
     <w:p>
       <w:pPr>
         <w:pStyle w:val="TableofFigures"/>
@@ -2310,7 +2310,6 @@
         <w:jc w:val="both"/>
       </w:pPr>
       <w:bookmarkStart w:id="6" w:name="_Toc34511099"/>
-      <w:bookmarkEnd w:id="5"/>
       <w:r>
         <w:lastRenderedPageBreak/>
         <w:t>Introduction</w:t>
@@ -6851,7 +6850,7 @@
           <w:rPr>
             <w:noProof/>
           </w:rPr>
-          <w:t>13</w:t>
+          <w:t>iii</w:t>
         </w:r>
         <w:r>
           <w:rPr>
@@ -8592,7 +8591,7 @@
 </file>
 
 <file path=customXml/itemProps1.xml><?xml version="1.0" encoding="utf-8"?>
-<ds:datastoreItem xmlns:ds="http://schemas.openxmlformats.org/officeDocument/2006/customXml" ds:itemID="{E4635ED0-CF81-4D52-994A-2CC4B177EC95}">
+<ds:datastoreItem xmlns:ds="http://schemas.openxmlformats.org/officeDocument/2006/customXml" ds:itemID="{5623798F-C8C8-4289-93DA-4D2B8439681B}">
   <ds:schemaRefs>
     <ds:schemaRef ds:uri="http://schemas.openxmlformats.org/officeDocument/2006/bibliography"/>
   </ds:schemaRefs>

</xml_diff>